<commit_message>
Junit test case modified
</commit_message>
<xml_diff>
--- a/UserDocument.docx
+++ b/UserDocument.docx
@@ -55,40 +55,40 @@
         <w:jc w:val="left"/>
         <w:tblInd w:w="-1014" w:type="dxa"/>
         <w:tblBorders>
-          <w:top w:val="single" w:sz="2" w:space="0" w:color="000000"/>
-          <w:left w:val="single" w:sz="2" w:space="0" w:color="000000"/>
-          <w:bottom w:val="single" w:sz="2" w:space="0" w:color="000000"/>
-          <w:insideH w:val="single" w:sz="2" w:space="0" w:color="000000"/>
+          <w:top w:val="single" w:sz="2" w:space="0" w:color="000001"/>
+          <w:left w:val="single" w:sz="2" w:space="0" w:color="000001"/>
+          <w:bottom w:val="single" w:sz="2" w:space="0" w:color="000001"/>
+          <w:insideH w:val="single" w:sz="2" w:space="0" w:color="000001"/>
         </w:tblBorders>
         <w:tblCellMar>
           <w:top w:w="55" w:type="dxa"/>
-          <w:left w:w="54" w:type="dxa"/>
+          <w:left w:w="51" w:type="dxa"/>
           <w:bottom w:w="55" w:type="dxa"/>
           <w:right w:w="55" w:type="dxa"/>
         </w:tblCellMar>
       </w:tblPr>
       <w:tblGrid>
-        <w:gridCol w:w="570"/>
+        <w:gridCol w:w="569"/>
         <w:gridCol w:w="1080"/>
-        <w:gridCol w:w="2586"/>
+        <w:gridCol w:w="2585"/>
         <w:gridCol w:w="2574"/>
         <w:gridCol w:w="3735"/>
-        <w:gridCol w:w="1080"/>
+        <w:gridCol w:w="1081"/>
       </w:tblGrid>
       <w:tr>
         <w:trPr/>
         <w:tc>
           <w:tcPr>
-            <w:tcW w:w="570" w:type="dxa"/>
-            <w:tcBorders>
-              <w:top w:val="single" w:sz="2" w:space="0" w:color="000000"/>
-              <w:left w:val="single" w:sz="2" w:space="0" w:color="000000"/>
-              <w:bottom w:val="single" w:sz="2" w:space="0" w:color="000000"/>
-              <w:insideH w:val="single" w:sz="2" w:space="0" w:color="000000"/>
-            </w:tcBorders>
-            <w:shd w:fill="auto" w:val="clear"/>
-            <w:tcMar>
-              <w:left w:w="54" w:type="dxa"/>
+            <w:tcW w:w="569" w:type="dxa"/>
+            <w:tcBorders>
+              <w:top w:val="single" w:sz="2" w:space="0" w:color="000001"/>
+              <w:left w:val="single" w:sz="2" w:space="0" w:color="000001"/>
+              <w:bottom w:val="single" w:sz="2" w:space="0" w:color="000001"/>
+              <w:insideH w:val="single" w:sz="2" w:space="0" w:color="000001"/>
+            </w:tcBorders>
+            <w:shd w:fill="auto" w:val="clear"/>
+            <w:tcMar>
+              <w:left w:w="51" w:type="dxa"/>
             </w:tcMar>
           </w:tcPr>
           <w:p>
@@ -106,14 +106,14 @@
           <w:tcPr>
             <w:tcW w:w="1080" w:type="dxa"/>
             <w:tcBorders>
-              <w:top w:val="single" w:sz="2" w:space="0" w:color="000000"/>
-              <w:left w:val="single" w:sz="2" w:space="0" w:color="000000"/>
-              <w:bottom w:val="single" w:sz="2" w:space="0" w:color="000000"/>
-              <w:insideH w:val="single" w:sz="2" w:space="0" w:color="000000"/>
-            </w:tcBorders>
-            <w:shd w:fill="auto" w:val="clear"/>
-            <w:tcMar>
-              <w:left w:w="54" w:type="dxa"/>
+              <w:top w:val="single" w:sz="2" w:space="0" w:color="000001"/>
+              <w:left w:val="single" w:sz="2" w:space="0" w:color="000001"/>
+              <w:bottom w:val="single" w:sz="2" w:space="0" w:color="000001"/>
+              <w:insideH w:val="single" w:sz="2" w:space="0" w:color="000001"/>
+            </w:tcBorders>
+            <w:shd w:fill="auto" w:val="clear"/>
+            <w:tcMar>
+              <w:left w:w="51" w:type="dxa"/>
             </w:tcMar>
           </w:tcPr>
           <w:p>
@@ -129,38 +129,26 @@
         </w:tc>
         <w:tc>
           <w:tcPr>
-            <w:tcW w:w="2586" w:type="dxa"/>
-            <w:tcBorders>
-              <w:top w:val="single" w:sz="2" w:space="0" w:color="000000"/>
-              <w:left w:val="single" w:sz="2" w:space="0" w:color="000000"/>
-              <w:bottom w:val="single" w:sz="2" w:space="0" w:color="000000"/>
-              <w:insideH w:val="single" w:sz="2" w:space="0" w:color="000000"/>
-            </w:tcBorders>
-            <w:shd w:fill="auto" w:val="clear"/>
-            <w:tcMar>
-              <w:left w:w="54" w:type="dxa"/>
-            </w:tcMar>
-          </w:tcPr>
-          <w:p>
-            <w:pPr>
-              <w:pStyle w:val="TableContents"/>
-              <w:rPr/>
-            </w:pPr>
-            <w:r>
-              <w:rPr/>
-              <w:t xml:space="preserve">Rest </w:t>
-            </w:r>
-            <w:r>
-              <w:rPr/>
-              <w:t>E</w:t>
-            </w:r>
-            <w:r>
-              <w:rPr/>
-              <w:t xml:space="preserve">nd </w:t>
-            </w:r>
-            <w:r>
-              <w:rPr/>
-              <w:t>Point</w:t>
+            <w:tcW w:w="2585" w:type="dxa"/>
+            <w:tcBorders>
+              <w:top w:val="single" w:sz="2" w:space="0" w:color="000001"/>
+              <w:left w:val="single" w:sz="2" w:space="0" w:color="000001"/>
+              <w:bottom w:val="single" w:sz="2" w:space="0" w:color="000001"/>
+              <w:insideH w:val="single" w:sz="2" w:space="0" w:color="000001"/>
+            </w:tcBorders>
+            <w:shd w:fill="auto" w:val="clear"/>
+            <w:tcMar>
+              <w:left w:w="51" w:type="dxa"/>
+            </w:tcMar>
+          </w:tcPr>
+          <w:p>
+            <w:pPr>
+              <w:pStyle w:val="TableContents"/>
+              <w:rPr/>
+            </w:pPr>
+            <w:r>
+              <w:rPr/>
+              <w:t>Rest End Point</w:t>
             </w:r>
           </w:p>
         </w:tc>
@@ -168,28 +156,24 @@
           <w:tcPr>
             <w:tcW w:w="2574" w:type="dxa"/>
             <w:tcBorders>
-              <w:top w:val="single" w:sz="2" w:space="0" w:color="000000"/>
-              <w:left w:val="single" w:sz="2" w:space="0" w:color="000000"/>
-              <w:bottom w:val="single" w:sz="2" w:space="0" w:color="000000"/>
-              <w:insideH w:val="single" w:sz="2" w:space="0" w:color="000000"/>
-            </w:tcBorders>
-            <w:shd w:fill="auto" w:val="clear"/>
-            <w:tcMar>
-              <w:left w:w="54" w:type="dxa"/>
-            </w:tcMar>
-          </w:tcPr>
-          <w:p>
-            <w:pPr>
-              <w:pStyle w:val="TableContents"/>
-              <w:rPr/>
-            </w:pPr>
-            <w:r>
-              <w:rPr/>
-              <w:t>R</w:t>
-            </w:r>
-            <w:r>
-              <w:rPr/>
-              <w:t>equset Payload</w:t>
+              <w:top w:val="single" w:sz="2" w:space="0" w:color="000001"/>
+              <w:left w:val="single" w:sz="2" w:space="0" w:color="000001"/>
+              <w:bottom w:val="single" w:sz="2" w:space="0" w:color="000001"/>
+              <w:insideH w:val="single" w:sz="2" w:space="0" w:color="000001"/>
+            </w:tcBorders>
+            <w:shd w:fill="auto" w:val="clear"/>
+            <w:tcMar>
+              <w:left w:w="51" w:type="dxa"/>
+            </w:tcMar>
+          </w:tcPr>
+          <w:p>
+            <w:pPr>
+              <w:pStyle w:val="TableContents"/>
+              <w:rPr/>
+            </w:pPr>
+            <w:r>
+              <w:rPr/>
+              <w:t>Requset Payload</w:t>
             </w:r>
           </w:p>
         </w:tc>
@@ -197,14 +181,14 @@
           <w:tcPr>
             <w:tcW w:w="3735" w:type="dxa"/>
             <w:tcBorders>
-              <w:top w:val="single" w:sz="2" w:space="0" w:color="000000"/>
-              <w:left w:val="single" w:sz="2" w:space="0" w:color="000000"/>
-              <w:bottom w:val="single" w:sz="2" w:space="0" w:color="000000"/>
-              <w:insideH w:val="single" w:sz="2" w:space="0" w:color="000000"/>
-            </w:tcBorders>
-            <w:shd w:fill="auto" w:val="clear"/>
-            <w:tcMar>
-              <w:left w:w="54" w:type="dxa"/>
+              <w:top w:val="single" w:sz="2" w:space="0" w:color="000001"/>
+              <w:left w:val="single" w:sz="2" w:space="0" w:color="000001"/>
+              <w:bottom w:val="single" w:sz="2" w:space="0" w:color="000001"/>
+              <w:insideH w:val="single" w:sz="2" w:space="0" w:color="000001"/>
+            </w:tcBorders>
+            <w:shd w:fill="auto" w:val="clear"/>
+            <w:tcMar>
+              <w:left w:w="51" w:type="dxa"/>
             </w:tcMar>
           </w:tcPr>
           <w:p>
@@ -220,18 +204,18 @@
         </w:tc>
         <w:tc>
           <w:tcPr>
-            <w:tcW w:w="1080" w:type="dxa"/>
-            <w:tcBorders>
-              <w:top w:val="single" w:sz="2" w:space="0" w:color="000000"/>
-              <w:left w:val="single" w:sz="2" w:space="0" w:color="000000"/>
-              <w:bottom w:val="single" w:sz="2" w:space="0" w:color="000000"/>
-              <w:right w:val="single" w:sz="2" w:space="0" w:color="000000"/>
-              <w:insideH w:val="single" w:sz="2" w:space="0" w:color="000000"/>
-              <w:insideV w:val="single" w:sz="2" w:space="0" w:color="000000"/>
-            </w:tcBorders>
-            <w:shd w:fill="auto" w:val="clear"/>
-            <w:tcMar>
-              <w:left w:w="54" w:type="dxa"/>
+            <w:tcW w:w="1081" w:type="dxa"/>
+            <w:tcBorders>
+              <w:top w:val="single" w:sz="2" w:space="0" w:color="000001"/>
+              <w:left w:val="single" w:sz="2" w:space="0" w:color="000001"/>
+              <w:bottom w:val="single" w:sz="2" w:space="0" w:color="000001"/>
+              <w:right w:val="single" w:sz="2" w:space="0" w:color="000001"/>
+              <w:insideH w:val="single" w:sz="2" w:space="0" w:color="000001"/>
+              <w:insideV w:val="single" w:sz="2" w:space="0" w:color="000001"/>
+            </w:tcBorders>
+            <w:shd w:fill="auto" w:val="clear"/>
+            <w:tcMar>
+              <w:left w:w="51" w:type="dxa"/>
             </w:tcMar>
           </w:tcPr>
           <w:p>
@@ -250,15 +234,16 @@
         <w:trPr/>
         <w:tc>
           <w:tcPr>
-            <w:tcW w:w="570" w:type="dxa"/>
-            <w:tcBorders>
-              <w:left w:val="single" w:sz="2" w:space="0" w:color="000000"/>
-              <w:bottom w:val="single" w:sz="2" w:space="0" w:color="000000"/>
-              <w:insideH w:val="single" w:sz="2" w:space="0" w:color="000000"/>
-            </w:tcBorders>
-            <w:shd w:fill="auto" w:val="clear"/>
-            <w:tcMar>
-              <w:left w:w="54" w:type="dxa"/>
+            <w:tcW w:w="569" w:type="dxa"/>
+            <w:tcBorders>
+              <w:top w:val="single" w:sz="2" w:space="0" w:color="000001"/>
+              <w:left w:val="single" w:sz="2" w:space="0" w:color="000001"/>
+              <w:bottom w:val="single" w:sz="2" w:space="0" w:color="000001"/>
+              <w:insideH w:val="single" w:sz="2" w:space="0" w:color="000001"/>
+            </w:tcBorders>
+            <w:shd w:fill="auto" w:val="clear"/>
+            <w:tcMar>
+              <w:left w:w="51" w:type="dxa"/>
             </w:tcMar>
           </w:tcPr>
           <w:p>
@@ -276,13 +261,14 @@
           <w:tcPr>
             <w:tcW w:w="1080" w:type="dxa"/>
             <w:tcBorders>
-              <w:left w:val="single" w:sz="2" w:space="0" w:color="000000"/>
-              <w:bottom w:val="single" w:sz="2" w:space="0" w:color="000000"/>
-              <w:insideH w:val="single" w:sz="2" w:space="0" w:color="000000"/>
-            </w:tcBorders>
-            <w:shd w:fill="auto" w:val="clear"/>
-            <w:tcMar>
-              <w:left w:w="54" w:type="dxa"/>
+              <w:top w:val="single" w:sz="2" w:space="0" w:color="000001"/>
+              <w:left w:val="single" w:sz="2" w:space="0" w:color="000001"/>
+              <w:bottom w:val="single" w:sz="2" w:space="0" w:color="000001"/>
+              <w:insideH w:val="single" w:sz="2" w:space="0" w:color="000001"/>
+            </w:tcBorders>
+            <w:shd w:fill="auto" w:val="clear"/>
+            <w:tcMar>
+              <w:left w:w="51" w:type="dxa"/>
             </w:tcMar>
           </w:tcPr>
           <w:p>
@@ -294,6 +280,8 @@
               <w:rPr>
                 <w:rFonts w:ascii="OpenSans;Helvetica;Arial;sans-serif" w:hAnsi="OpenSans;Helvetica;Arial;sans-serif"/>
                 <w:b w:val="false"/>
+                <w:b w:val="false"/>
+                <w:i w:val="false"/>
                 <w:i w:val="false"/>
                 <w:caps w:val="false"/>
                 <w:smallCaps w:val="false"/>
@@ -319,15 +307,16 @@
         </w:tc>
         <w:tc>
           <w:tcPr>
-            <w:tcW w:w="2586" w:type="dxa"/>
-            <w:tcBorders>
-              <w:left w:val="single" w:sz="2" w:space="0" w:color="000000"/>
-              <w:bottom w:val="single" w:sz="2" w:space="0" w:color="000000"/>
-              <w:insideH w:val="single" w:sz="2" w:space="0" w:color="000000"/>
-            </w:tcBorders>
-            <w:shd w:fill="auto" w:val="clear"/>
-            <w:tcMar>
-              <w:left w:w="54" w:type="dxa"/>
+            <w:tcW w:w="2585" w:type="dxa"/>
+            <w:tcBorders>
+              <w:top w:val="single" w:sz="2" w:space="0" w:color="000001"/>
+              <w:left w:val="single" w:sz="2" w:space="0" w:color="000001"/>
+              <w:bottom w:val="single" w:sz="2" w:space="0" w:color="000001"/>
+              <w:insideH w:val="single" w:sz="2" w:space="0" w:color="000001"/>
+            </w:tcBorders>
+            <w:shd w:fill="auto" w:val="clear"/>
+            <w:tcMar>
+              <w:left w:w="51" w:type="dxa"/>
             </w:tcMar>
           </w:tcPr>
           <w:p>
@@ -339,6 +328,8 @@
               <w:rPr>
                 <w:rFonts w:ascii="OpenSans;Helvetica;Arial;sans-serif" w:hAnsi="OpenSans;Helvetica;Arial;sans-serif"/>
                 <w:b w:val="false"/>
+                <w:b w:val="false"/>
+                <w:i w:val="false"/>
                 <w:i w:val="false"/>
                 <w:caps w:val="false"/>
                 <w:smallCaps w:val="false"/>
@@ -366,13 +357,14 @@
           <w:tcPr>
             <w:tcW w:w="2574" w:type="dxa"/>
             <w:tcBorders>
-              <w:left w:val="single" w:sz="2" w:space="0" w:color="000000"/>
-              <w:bottom w:val="single" w:sz="2" w:space="0" w:color="000000"/>
-              <w:insideH w:val="single" w:sz="2" w:space="0" w:color="000000"/>
-            </w:tcBorders>
-            <w:shd w:fill="auto" w:val="clear"/>
-            <w:tcMar>
-              <w:left w:w="54" w:type="dxa"/>
+              <w:top w:val="single" w:sz="2" w:space="0" w:color="000001"/>
+              <w:left w:val="single" w:sz="2" w:space="0" w:color="000001"/>
+              <w:bottom w:val="single" w:sz="2" w:space="0" w:color="000001"/>
+              <w:insideH w:val="single" w:sz="2" w:space="0" w:color="000001"/>
+            </w:tcBorders>
+            <w:shd w:fill="auto" w:val="clear"/>
+            <w:tcMar>
+              <w:left w:w="51" w:type="dxa"/>
             </w:tcMar>
           </w:tcPr>
           <w:p>
@@ -422,13 +414,14 @@
           <w:tcPr>
             <w:tcW w:w="3735" w:type="dxa"/>
             <w:tcBorders>
-              <w:left w:val="single" w:sz="2" w:space="0" w:color="000000"/>
-              <w:bottom w:val="single" w:sz="2" w:space="0" w:color="000000"/>
-              <w:insideH w:val="single" w:sz="2" w:space="0" w:color="000000"/>
-            </w:tcBorders>
-            <w:shd w:fill="auto" w:val="clear"/>
-            <w:tcMar>
-              <w:left w:w="54" w:type="dxa"/>
+              <w:top w:val="single" w:sz="2" w:space="0" w:color="000001"/>
+              <w:left w:val="single" w:sz="2" w:space="0" w:color="000001"/>
+              <w:bottom w:val="single" w:sz="2" w:space="0" w:color="000001"/>
+              <w:insideH w:val="single" w:sz="2" w:space="0" w:color="000001"/>
+            </w:tcBorders>
+            <w:shd w:fill="auto" w:val="clear"/>
+            <w:tcMar>
+              <w:left w:w="51" w:type="dxa"/>
             </w:tcMar>
           </w:tcPr>
           <w:p>
@@ -482,17 +475,18 @@
         </w:tc>
         <w:tc>
           <w:tcPr>
-            <w:tcW w:w="1080" w:type="dxa"/>
-            <w:tcBorders>
-              <w:left w:val="single" w:sz="2" w:space="0" w:color="000000"/>
-              <w:bottom w:val="single" w:sz="2" w:space="0" w:color="000000"/>
-              <w:right w:val="single" w:sz="2" w:space="0" w:color="000000"/>
-              <w:insideH w:val="single" w:sz="2" w:space="0" w:color="000000"/>
-              <w:insideV w:val="single" w:sz="2" w:space="0" w:color="000000"/>
-            </w:tcBorders>
-            <w:shd w:fill="auto" w:val="clear"/>
-            <w:tcMar>
-              <w:left w:w="54" w:type="dxa"/>
+            <w:tcW w:w="1081" w:type="dxa"/>
+            <w:tcBorders>
+              <w:top w:val="single" w:sz="2" w:space="0" w:color="000001"/>
+              <w:left w:val="single" w:sz="2" w:space="0" w:color="000001"/>
+              <w:bottom w:val="single" w:sz="2" w:space="0" w:color="000001"/>
+              <w:right w:val="single" w:sz="2" w:space="0" w:color="000001"/>
+              <w:insideH w:val="single" w:sz="2" w:space="0" w:color="000001"/>
+              <w:insideV w:val="single" w:sz="2" w:space="0" w:color="000001"/>
+            </w:tcBorders>
+            <w:shd w:fill="auto" w:val="clear"/>
+            <w:tcMar>
+              <w:left w:w="51" w:type="dxa"/>
             </w:tcMar>
           </w:tcPr>
           <w:p>
@@ -511,15 +505,16 @@
         <w:trPr/>
         <w:tc>
           <w:tcPr>
-            <w:tcW w:w="570" w:type="dxa"/>
-            <w:tcBorders>
-              <w:left w:val="single" w:sz="2" w:space="0" w:color="000000"/>
-              <w:bottom w:val="single" w:sz="2" w:space="0" w:color="000000"/>
-              <w:insideH w:val="single" w:sz="2" w:space="0" w:color="000000"/>
-            </w:tcBorders>
-            <w:shd w:fill="auto" w:val="clear"/>
-            <w:tcMar>
-              <w:left w:w="54" w:type="dxa"/>
+            <w:tcW w:w="569" w:type="dxa"/>
+            <w:tcBorders>
+              <w:top w:val="single" w:sz="2" w:space="0" w:color="000001"/>
+              <w:left w:val="single" w:sz="2" w:space="0" w:color="000001"/>
+              <w:bottom w:val="single" w:sz="2" w:space="0" w:color="000001"/>
+              <w:insideH w:val="single" w:sz="2" w:space="0" w:color="000001"/>
+            </w:tcBorders>
+            <w:shd w:fill="auto" w:val="clear"/>
+            <w:tcMar>
+              <w:left w:w="51" w:type="dxa"/>
             </w:tcMar>
           </w:tcPr>
           <w:p>
@@ -537,13 +532,14 @@
           <w:tcPr>
             <w:tcW w:w="1080" w:type="dxa"/>
             <w:tcBorders>
-              <w:left w:val="single" w:sz="2" w:space="0" w:color="000000"/>
-              <w:bottom w:val="single" w:sz="2" w:space="0" w:color="000000"/>
-              <w:insideH w:val="single" w:sz="2" w:space="0" w:color="000000"/>
-            </w:tcBorders>
-            <w:shd w:fill="auto" w:val="clear"/>
-            <w:tcMar>
-              <w:left w:w="54" w:type="dxa"/>
+              <w:top w:val="single" w:sz="2" w:space="0" w:color="000001"/>
+              <w:left w:val="single" w:sz="2" w:space="0" w:color="000001"/>
+              <w:bottom w:val="single" w:sz="2" w:space="0" w:color="000001"/>
+              <w:insideH w:val="single" w:sz="2" w:space="0" w:color="000001"/>
+            </w:tcBorders>
+            <w:shd w:fill="auto" w:val="clear"/>
+            <w:tcMar>
+              <w:left w:w="51" w:type="dxa"/>
             </w:tcMar>
           </w:tcPr>
           <w:p>
@@ -559,15 +555,16 @@
         </w:tc>
         <w:tc>
           <w:tcPr>
-            <w:tcW w:w="2586" w:type="dxa"/>
-            <w:tcBorders>
-              <w:left w:val="single" w:sz="2" w:space="0" w:color="000000"/>
-              <w:bottom w:val="single" w:sz="2" w:space="0" w:color="000000"/>
-              <w:insideH w:val="single" w:sz="2" w:space="0" w:color="000000"/>
-            </w:tcBorders>
-            <w:shd w:fill="auto" w:val="clear"/>
-            <w:tcMar>
-              <w:left w:w="54" w:type="dxa"/>
+            <w:tcW w:w="2585" w:type="dxa"/>
+            <w:tcBorders>
+              <w:top w:val="single" w:sz="2" w:space="0" w:color="000001"/>
+              <w:left w:val="single" w:sz="2" w:space="0" w:color="000001"/>
+              <w:bottom w:val="single" w:sz="2" w:space="0" w:color="000001"/>
+              <w:insideH w:val="single" w:sz="2" w:space="0" w:color="000001"/>
+            </w:tcBorders>
+            <w:shd w:fill="auto" w:val="clear"/>
+            <w:tcMar>
+              <w:left w:w="51" w:type="dxa"/>
             </w:tcMar>
           </w:tcPr>
           <w:p>
@@ -579,6 +576,8 @@
               <w:rPr>
                 <w:rFonts w:ascii="OpenSans;Helvetica;Arial;sans-serif" w:hAnsi="OpenSans;Helvetica;Arial;sans-serif"/>
                 <w:b w:val="false"/>
+                <w:b w:val="false"/>
+                <w:i w:val="false"/>
                 <w:i w:val="false"/>
                 <w:caps w:val="false"/>
                 <w:smallCaps w:val="false"/>
@@ -606,13 +605,14 @@
           <w:tcPr>
             <w:tcW w:w="2574" w:type="dxa"/>
             <w:tcBorders>
-              <w:left w:val="single" w:sz="2" w:space="0" w:color="000000"/>
-              <w:bottom w:val="single" w:sz="2" w:space="0" w:color="000000"/>
-              <w:insideH w:val="single" w:sz="2" w:space="0" w:color="000000"/>
-            </w:tcBorders>
-            <w:shd w:fill="auto" w:val="clear"/>
-            <w:tcMar>
-              <w:left w:w="54" w:type="dxa"/>
+              <w:top w:val="single" w:sz="2" w:space="0" w:color="000001"/>
+              <w:left w:val="single" w:sz="2" w:space="0" w:color="000001"/>
+              <w:bottom w:val="single" w:sz="2" w:space="0" w:color="000001"/>
+              <w:insideH w:val="single" w:sz="2" w:space="0" w:color="000001"/>
+            </w:tcBorders>
+            <w:shd w:fill="auto" w:val="clear"/>
+            <w:tcMar>
+              <w:left w:w="51" w:type="dxa"/>
             </w:tcMar>
           </w:tcPr>
           <w:p>
@@ -662,13 +662,14 @@
           <w:tcPr>
             <w:tcW w:w="3735" w:type="dxa"/>
             <w:tcBorders>
-              <w:left w:val="single" w:sz="2" w:space="0" w:color="000000"/>
-              <w:bottom w:val="single" w:sz="2" w:space="0" w:color="000000"/>
-              <w:insideH w:val="single" w:sz="2" w:space="0" w:color="000000"/>
-            </w:tcBorders>
-            <w:shd w:fill="auto" w:val="clear"/>
-            <w:tcMar>
-              <w:left w:w="54" w:type="dxa"/>
+              <w:top w:val="single" w:sz="2" w:space="0" w:color="000001"/>
+              <w:left w:val="single" w:sz="2" w:space="0" w:color="000001"/>
+              <w:bottom w:val="single" w:sz="2" w:space="0" w:color="000001"/>
+              <w:insideH w:val="single" w:sz="2" w:space="0" w:color="000001"/>
+            </w:tcBorders>
+            <w:shd w:fill="auto" w:val="clear"/>
+            <w:tcMar>
+              <w:left w:w="51" w:type="dxa"/>
             </w:tcMar>
           </w:tcPr>
           <w:p>
@@ -722,17 +723,18 @@
         </w:tc>
         <w:tc>
           <w:tcPr>
-            <w:tcW w:w="1080" w:type="dxa"/>
-            <w:tcBorders>
-              <w:left w:val="single" w:sz="2" w:space="0" w:color="000000"/>
-              <w:bottom w:val="single" w:sz="2" w:space="0" w:color="000000"/>
-              <w:right w:val="single" w:sz="2" w:space="0" w:color="000000"/>
-              <w:insideH w:val="single" w:sz="2" w:space="0" w:color="000000"/>
-              <w:insideV w:val="single" w:sz="2" w:space="0" w:color="000000"/>
-            </w:tcBorders>
-            <w:shd w:fill="auto" w:val="clear"/>
-            <w:tcMar>
-              <w:left w:w="54" w:type="dxa"/>
+            <w:tcW w:w="1081" w:type="dxa"/>
+            <w:tcBorders>
+              <w:top w:val="single" w:sz="2" w:space="0" w:color="000001"/>
+              <w:left w:val="single" w:sz="2" w:space="0" w:color="000001"/>
+              <w:bottom w:val="single" w:sz="2" w:space="0" w:color="000001"/>
+              <w:right w:val="single" w:sz="2" w:space="0" w:color="000001"/>
+              <w:insideH w:val="single" w:sz="2" w:space="0" w:color="000001"/>
+              <w:insideV w:val="single" w:sz="2" w:space="0" w:color="000001"/>
+            </w:tcBorders>
+            <w:shd w:fill="auto" w:val="clear"/>
+            <w:tcMar>
+              <w:left w:w="51" w:type="dxa"/>
             </w:tcMar>
           </w:tcPr>
           <w:p>
@@ -751,15 +753,16 @@
         <w:trPr/>
         <w:tc>
           <w:tcPr>
-            <w:tcW w:w="570" w:type="dxa"/>
-            <w:tcBorders>
-              <w:left w:val="single" w:sz="2" w:space="0" w:color="000000"/>
-              <w:bottom w:val="single" w:sz="2" w:space="0" w:color="000000"/>
-              <w:insideH w:val="single" w:sz="2" w:space="0" w:color="000000"/>
-            </w:tcBorders>
-            <w:shd w:fill="auto" w:val="clear"/>
-            <w:tcMar>
-              <w:left w:w="54" w:type="dxa"/>
+            <w:tcW w:w="569" w:type="dxa"/>
+            <w:tcBorders>
+              <w:top w:val="single" w:sz="2" w:space="0" w:color="000001"/>
+              <w:left w:val="single" w:sz="2" w:space="0" w:color="000001"/>
+              <w:bottom w:val="single" w:sz="2" w:space="0" w:color="000001"/>
+              <w:insideH w:val="single" w:sz="2" w:space="0" w:color="000001"/>
+            </w:tcBorders>
+            <w:shd w:fill="auto" w:val="clear"/>
+            <w:tcMar>
+              <w:left w:w="51" w:type="dxa"/>
             </w:tcMar>
           </w:tcPr>
           <w:p>
@@ -777,13 +780,14 @@
           <w:tcPr>
             <w:tcW w:w="1080" w:type="dxa"/>
             <w:tcBorders>
-              <w:left w:val="single" w:sz="2" w:space="0" w:color="000000"/>
-              <w:bottom w:val="single" w:sz="2" w:space="0" w:color="000000"/>
-              <w:insideH w:val="single" w:sz="2" w:space="0" w:color="000000"/>
-            </w:tcBorders>
-            <w:shd w:fill="auto" w:val="clear"/>
-            <w:tcMar>
-              <w:left w:w="54" w:type="dxa"/>
+              <w:top w:val="single" w:sz="2" w:space="0" w:color="000001"/>
+              <w:left w:val="single" w:sz="2" w:space="0" w:color="000001"/>
+              <w:bottom w:val="single" w:sz="2" w:space="0" w:color="000001"/>
+              <w:insideH w:val="single" w:sz="2" w:space="0" w:color="000001"/>
+            </w:tcBorders>
+            <w:shd w:fill="auto" w:val="clear"/>
+            <w:tcMar>
+              <w:left w:w="51" w:type="dxa"/>
             </w:tcMar>
           </w:tcPr>
           <w:p>
@@ -799,15 +803,16 @@
         </w:tc>
         <w:tc>
           <w:tcPr>
-            <w:tcW w:w="2586" w:type="dxa"/>
-            <w:tcBorders>
-              <w:left w:val="single" w:sz="2" w:space="0" w:color="000000"/>
-              <w:bottom w:val="single" w:sz="2" w:space="0" w:color="000000"/>
-              <w:insideH w:val="single" w:sz="2" w:space="0" w:color="000000"/>
-            </w:tcBorders>
-            <w:shd w:fill="auto" w:val="clear"/>
-            <w:tcMar>
-              <w:left w:w="54" w:type="dxa"/>
+            <w:tcW w:w="2585" w:type="dxa"/>
+            <w:tcBorders>
+              <w:top w:val="single" w:sz="2" w:space="0" w:color="000001"/>
+              <w:left w:val="single" w:sz="2" w:space="0" w:color="000001"/>
+              <w:bottom w:val="single" w:sz="2" w:space="0" w:color="000001"/>
+              <w:insideH w:val="single" w:sz="2" w:space="0" w:color="000001"/>
+            </w:tcBorders>
+            <w:shd w:fill="auto" w:val="clear"/>
+            <w:tcMar>
+              <w:left w:w="51" w:type="dxa"/>
             </w:tcMar>
           </w:tcPr>
           <w:p>
@@ -819,6 +824,8 @@
               <w:rPr>
                 <w:rFonts w:ascii="OpenSans;Helvetica;Arial;sans-serif" w:hAnsi="OpenSans;Helvetica;Arial;sans-serif"/>
                 <w:b w:val="false"/>
+                <w:b w:val="false"/>
+                <w:i w:val="false"/>
                 <w:i w:val="false"/>
                 <w:caps w:val="false"/>
                 <w:smallCaps w:val="false"/>
@@ -846,13 +853,14 @@
           <w:tcPr>
             <w:tcW w:w="2574" w:type="dxa"/>
             <w:tcBorders>
-              <w:left w:val="single" w:sz="2" w:space="0" w:color="000000"/>
-              <w:bottom w:val="single" w:sz="2" w:space="0" w:color="000000"/>
-              <w:insideH w:val="single" w:sz="2" w:space="0" w:color="000000"/>
-            </w:tcBorders>
-            <w:shd w:fill="auto" w:val="clear"/>
-            <w:tcMar>
-              <w:left w:w="54" w:type="dxa"/>
+              <w:top w:val="single" w:sz="2" w:space="0" w:color="000001"/>
+              <w:left w:val="single" w:sz="2" w:space="0" w:color="000001"/>
+              <w:bottom w:val="single" w:sz="2" w:space="0" w:color="000001"/>
+              <w:insideH w:val="single" w:sz="2" w:space="0" w:color="000001"/>
+            </w:tcBorders>
+            <w:shd w:fill="auto" w:val="clear"/>
+            <w:tcMar>
+              <w:left w:w="51" w:type="dxa"/>
             </w:tcMar>
           </w:tcPr>
           <w:p>
@@ -869,13 +877,14 @@
           <w:tcPr>
             <w:tcW w:w="3735" w:type="dxa"/>
             <w:tcBorders>
-              <w:left w:val="single" w:sz="2" w:space="0" w:color="000000"/>
-              <w:bottom w:val="single" w:sz="2" w:space="0" w:color="000000"/>
-              <w:insideH w:val="single" w:sz="2" w:space="0" w:color="000000"/>
-            </w:tcBorders>
-            <w:shd w:fill="auto" w:val="clear"/>
-            <w:tcMar>
-              <w:left w:w="54" w:type="dxa"/>
+              <w:top w:val="single" w:sz="2" w:space="0" w:color="000001"/>
+              <w:left w:val="single" w:sz="2" w:space="0" w:color="000001"/>
+              <w:bottom w:val="single" w:sz="2" w:space="0" w:color="000001"/>
+              <w:insideH w:val="single" w:sz="2" w:space="0" w:color="000001"/>
+            </w:tcBorders>
+            <w:shd w:fill="auto" w:val="clear"/>
+            <w:tcMar>
+              <w:left w:w="51" w:type="dxa"/>
             </w:tcMar>
           </w:tcPr>
           <w:p>
@@ -929,17 +938,18 @@
         </w:tc>
         <w:tc>
           <w:tcPr>
-            <w:tcW w:w="1080" w:type="dxa"/>
-            <w:tcBorders>
-              <w:left w:val="single" w:sz="2" w:space="0" w:color="000000"/>
-              <w:bottom w:val="single" w:sz="2" w:space="0" w:color="000000"/>
-              <w:right w:val="single" w:sz="2" w:space="0" w:color="000000"/>
-              <w:insideH w:val="single" w:sz="2" w:space="0" w:color="000000"/>
-              <w:insideV w:val="single" w:sz="2" w:space="0" w:color="000000"/>
-            </w:tcBorders>
-            <w:shd w:fill="auto" w:val="clear"/>
-            <w:tcMar>
-              <w:left w:w="54" w:type="dxa"/>
+            <w:tcW w:w="1081" w:type="dxa"/>
+            <w:tcBorders>
+              <w:top w:val="single" w:sz="2" w:space="0" w:color="000001"/>
+              <w:left w:val="single" w:sz="2" w:space="0" w:color="000001"/>
+              <w:bottom w:val="single" w:sz="2" w:space="0" w:color="000001"/>
+              <w:right w:val="single" w:sz="2" w:space="0" w:color="000001"/>
+              <w:insideH w:val="single" w:sz="2" w:space="0" w:color="000001"/>
+              <w:insideV w:val="single" w:sz="2" w:space="0" w:color="000001"/>
+            </w:tcBorders>
+            <w:shd w:fill="auto" w:val="clear"/>
+            <w:tcMar>
+              <w:left w:w="51" w:type="dxa"/>
             </w:tcMar>
           </w:tcPr>
           <w:p>
@@ -958,15 +968,16 @@
         <w:trPr/>
         <w:tc>
           <w:tcPr>
-            <w:tcW w:w="570" w:type="dxa"/>
-            <w:tcBorders>
-              <w:left w:val="single" w:sz="2" w:space="0" w:color="000000"/>
-              <w:bottom w:val="single" w:sz="2" w:space="0" w:color="000000"/>
-              <w:insideH w:val="single" w:sz="2" w:space="0" w:color="000000"/>
-            </w:tcBorders>
-            <w:shd w:fill="auto" w:val="clear"/>
-            <w:tcMar>
-              <w:left w:w="54" w:type="dxa"/>
+            <w:tcW w:w="569" w:type="dxa"/>
+            <w:tcBorders>
+              <w:top w:val="single" w:sz="2" w:space="0" w:color="000001"/>
+              <w:left w:val="single" w:sz="2" w:space="0" w:color="000001"/>
+              <w:bottom w:val="single" w:sz="2" w:space="0" w:color="000001"/>
+              <w:insideH w:val="single" w:sz="2" w:space="0" w:color="000001"/>
+            </w:tcBorders>
+            <w:shd w:fill="auto" w:val="clear"/>
+            <w:tcMar>
+              <w:left w:w="51" w:type="dxa"/>
             </w:tcMar>
           </w:tcPr>
           <w:p>
@@ -984,13 +995,14 @@
           <w:tcPr>
             <w:tcW w:w="1080" w:type="dxa"/>
             <w:tcBorders>
-              <w:left w:val="single" w:sz="2" w:space="0" w:color="000000"/>
-              <w:bottom w:val="single" w:sz="2" w:space="0" w:color="000000"/>
-              <w:insideH w:val="single" w:sz="2" w:space="0" w:color="000000"/>
-            </w:tcBorders>
-            <w:shd w:fill="auto" w:val="clear"/>
-            <w:tcMar>
-              <w:left w:w="54" w:type="dxa"/>
+              <w:top w:val="single" w:sz="2" w:space="0" w:color="000001"/>
+              <w:left w:val="single" w:sz="2" w:space="0" w:color="000001"/>
+              <w:bottom w:val="single" w:sz="2" w:space="0" w:color="000001"/>
+              <w:insideH w:val="single" w:sz="2" w:space="0" w:color="000001"/>
+            </w:tcBorders>
+            <w:shd w:fill="auto" w:val="clear"/>
+            <w:tcMar>
+              <w:left w:w="51" w:type="dxa"/>
             </w:tcMar>
           </w:tcPr>
           <w:p>
@@ -1006,15 +1018,16 @@
         </w:tc>
         <w:tc>
           <w:tcPr>
-            <w:tcW w:w="2586" w:type="dxa"/>
-            <w:tcBorders>
-              <w:left w:val="single" w:sz="2" w:space="0" w:color="000000"/>
-              <w:bottom w:val="single" w:sz="2" w:space="0" w:color="000000"/>
-              <w:insideH w:val="single" w:sz="2" w:space="0" w:color="000000"/>
-            </w:tcBorders>
-            <w:shd w:fill="auto" w:val="clear"/>
-            <w:tcMar>
-              <w:left w:w="54" w:type="dxa"/>
+            <w:tcW w:w="2585" w:type="dxa"/>
+            <w:tcBorders>
+              <w:top w:val="single" w:sz="2" w:space="0" w:color="000001"/>
+              <w:left w:val="single" w:sz="2" w:space="0" w:color="000001"/>
+              <w:bottom w:val="single" w:sz="2" w:space="0" w:color="000001"/>
+              <w:insideH w:val="single" w:sz="2" w:space="0" w:color="000001"/>
+            </w:tcBorders>
+            <w:shd w:fill="auto" w:val="clear"/>
+            <w:tcMar>
+              <w:left w:w="51" w:type="dxa"/>
             </w:tcMar>
           </w:tcPr>
           <w:p>
@@ -1026,6 +1039,8 @@
               <w:rPr>
                 <w:rFonts w:ascii="OpenSans;Helvetica;Arial;sans-serif" w:hAnsi="OpenSans;Helvetica;Arial;sans-serif"/>
                 <w:b w:val="false"/>
+                <w:b w:val="false"/>
+                <w:i w:val="false"/>
                 <w:i w:val="false"/>
                 <w:caps w:val="false"/>
                 <w:smallCaps w:val="false"/>
@@ -1053,13 +1068,14 @@
           <w:tcPr>
             <w:tcW w:w="2574" w:type="dxa"/>
             <w:tcBorders>
-              <w:left w:val="single" w:sz="2" w:space="0" w:color="000000"/>
-              <w:bottom w:val="single" w:sz="2" w:space="0" w:color="000000"/>
-              <w:insideH w:val="single" w:sz="2" w:space="0" w:color="000000"/>
-            </w:tcBorders>
-            <w:shd w:fill="auto" w:val="clear"/>
-            <w:tcMar>
-              <w:left w:w="54" w:type="dxa"/>
+              <w:top w:val="single" w:sz="2" w:space="0" w:color="000001"/>
+              <w:left w:val="single" w:sz="2" w:space="0" w:color="000001"/>
+              <w:bottom w:val="single" w:sz="2" w:space="0" w:color="000001"/>
+              <w:insideH w:val="single" w:sz="2" w:space="0" w:color="000001"/>
+            </w:tcBorders>
+            <w:shd w:fill="auto" w:val="clear"/>
+            <w:tcMar>
+              <w:left w:w="51" w:type="dxa"/>
             </w:tcMar>
           </w:tcPr>
           <w:p>
@@ -1076,13 +1092,14 @@
           <w:tcPr>
             <w:tcW w:w="3735" w:type="dxa"/>
             <w:tcBorders>
-              <w:left w:val="single" w:sz="2" w:space="0" w:color="000000"/>
-              <w:bottom w:val="single" w:sz="2" w:space="0" w:color="000000"/>
-              <w:insideH w:val="single" w:sz="2" w:space="0" w:color="000000"/>
-            </w:tcBorders>
-            <w:shd w:fill="auto" w:val="clear"/>
-            <w:tcMar>
-              <w:left w:w="54" w:type="dxa"/>
+              <w:top w:val="single" w:sz="2" w:space="0" w:color="000001"/>
+              <w:left w:val="single" w:sz="2" w:space="0" w:color="000001"/>
+              <w:bottom w:val="single" w:sz="2" w:space="0" w:color="000001"/>
+              <w:insideH w:val="single" w:sz="2" w:space="0" w:color="000001"/>
+            </w:tcBorders>
+            <w:shd w:fill="auto" w:val="clear"/>
+            <w:tcMar>
+              <w:left w:w="51" w:type="dxa"/>
             </w:tcMar>
           </w:tcPr>
           <w:p>
@@ -1136,17 +1153,18 @@
         </w:tc>
         <w:tc>
           <w:tcPr>
-            <w:tcW w:w="1080" w:type="dxa"/>
-            <w:tcBorders>
-              <w:left w:val="single" w:sz="2" w:space="0" w:color="000000"/>
-              <w:bottom w:val="single" w:sz="2" w:space="0" w:color="000000"/>
-              <w:right w:val="single" w:sz="2" w:space="0" w:color="000000"/>
-              <w:insideH w:val="single" w:sz="2" w:space="0" w:color="000000"/>
-              <w:insideV w:val="single" w:sz="2" w:space="0" w:color="000000"/>
-            </w:tcBorders>
-            <w:shd w:fill="auto" w:val="clear"/>
-            <w:tcMar>
-              <w:left w:w="54" w:type="dxa"/>
+            <w:tcW w:w="1081" w:type="dxa"/>
+            <w:tcBorders>
+              <w:top w:val="single" w:sz="2" w:space="0" w:color="000001"/>
+              <w:left w:val="single" w:sz="2" w:space="0" w:color="000001"/>
+              <w:bottom w:val="single" w:sz="2" w:space="0" w:color="000001"/>
+              <w:right w:val="single" w:sz="2" w:space="0" w:color="000001"/>
+              <w:insideH w:val="single" w:sz="2" w:space="0" w:color="000001"/>
+              <w:insideV w:val="single" w:sz="2" w:space="0" w:color="000001"/>
+            </w:tcBorders>
+            <w:shd w:fill="auto" w:val="clear"/>
+            <w:tcMar>
+              <w:left w:w="51" w:type="dxa"/>
             </w:tcMar>
           </w:tcPr>
           <w:p>
@@ -1165,15 +1183,16 @@
         <w:trPr/>
         <w:tc>
           <w:tcPr>
-            <w:tcW w:w="570" w:type="dxa"/>
-            <w:tcBorders>
-              <w:left w:val="single" w:sz="2" w:space="0" w:color="000000"/>
-              <w:bottom w:val="single" w:sz="2" w:space="0" w:color="000000"/>
-              <w:insideH w:val="single" w:sz="2" w:space="0" w:color="000000"/>
-            </w:tcBorders>
-            <w:shd w:fill="auto" w:val="clear"/>
-            <w:tcMar>
-              <w:left w:w="54" w:type="dxa"/>
+            <w:tcW w:w="569" w:type="dxa"/>
+            <w:tcBorders>
+              <w:top w:val="single" w:sz="2" w:space="0" w:color="000001"/>
+              <w:left w:val="single" w:sz="2" w:space="0" w:color="000001"/>
+              <w:bottom w:val="single" w:sz="2" w:space="0" w:color="000001"/>
+              <w:insideH w:val="single" w:sz="2" w:space="0" w:color="000001"/>
+            </w:tcBorders>
+            <w:shd w:fill="auto" w:val="clear"/>
+            <w:tcMar>
+              <w:left w:w="51" w:type="dxa"/>
             </w:tcMar>
           </w:tcPr>
           <w:p>
@@ -1191,13 +1210,14 @@
           <w:tcPr>
             <w:tcW w:w="1080" w:type="dxa"/>
             <w:tcBorders>
-              <w:left w:val="single" w:sz="2" w:space="0" w:color="000000"/>
-              <w:bottom w:val="single" w:sz="2" w:space="0" w:color="000000"/>
-              <w:insideH w:val="single" w:sz="2" w:space="0" w:color="000000"/>
-            </w:tcBorders>
-            <w:shd w:fill="auto" w:val="clear"/>
-            <w:tcMar>
-              <w:left w:w="54" w:type="dxa"/>
+              <w:top w:val="single" w:sz="2" w:space="0" w:color="000001"/>
+              <w:left w:val="single" w:sz="2" w:space="0" w:color="000001"/>
+              <w:bottom w:val="single" w:sz="2" w:space="0" w:color="000001"/>
+              <w:insideH w:val="single" w:sz="2" w:space="0" w:color="000001"/>
+            </w:tcBorders>
+            <w:shd w:fill="auto" w:val="clear"/>
+            <w:tcMar>
+              <w:left w:w="51" w:type="dxa"/>
             </w:tcMar>
           </w:tcPr>
           <w:p>
@@ -1213,15 +1233,16 @@
         </w:tc>
         <w:tc>
           <w:tcPr>
-            <w:tcW w:w="2586" w:type="dxa"/>
-            <w:tcBorders>
-              <w:left w:val="single" w:sz="2" w:space="0" w:color="000000"/>
-              <w:bottom w:val="single" w:sz="2" w:space="0" w:color="000000"/>
-              <w:insideH w:val="single" w:sz="2" w:space="0" w:color="000000"/>
-            </w:tcBorders>
-            <w:shd w:fill="auto" w:val="clear"/>
-            <w:tcMar>
-              <w:left w:w="54" w:type="dxa"/>
+            <w:tcW w:w="2585" w:type="dxa"/>
+            <w:tcBorders>
+              <w:top w:val="single" w:sz="2" w:space="0" w:color="000001"/>
+              <w:left w:val="single" w:sz="2" w:space="0" w:color="000001"/>
+              <w:bottom w:val="single" w:sz="2" w:space="0" w:color="000001"/>
+              <w:insideH w:val="single" w:sz="2" w:space="0" w:color="000001"/>
+            </w:tcBorders>
+            <w:shd w:fill="auto" w:val="clear"/>
+            <w:tcMar>
+              <w:left w:w="51" w:type="dxa"/>
             </w:tcMar>
           </w:tcPr>
           <w:p>
@@ -1233,6 +1254,8 @@
               <w:rPr>
                 <w:rFonts w:ascii="OpenSans;Helvetica;Arial;sans-serif" w:hAnsi="OpenSans;Helvetica;Arial;sans-serif"/>
                 <w:b w:val="false"/>
+                <w:b w:val="false"/>
+                <w:i w:val="false"/>
                 <w:i w:val="false"/>
                 <w:caps w:val="false"/>
                 <w:smallCaps w:val="false"/>
@@ -1260,13 +1283,14 @@
           <w:tcPr>
             <w:tcW w:w="2574" w:type="dxa"/>
             <w:tcBorders>
-              <w:left w:val="single" w:sz="2" w:space="0" w:color="000000"/>
-              <w:bottom w:val="single" w:sz="2" w:space="0" w:color="000000"/>
-              <w:insideH w:val="single" w:sz="2" w:space="0" w:color="000000"/>
-            </w:tcBorders>
-            <w:shd w:fill="auto" w:val="clear"/>
-            <w:tcMar>
-              <w:left w:w="54" w:type="dxa"/>
+              <w:top w:val="single" w:sz="2" w:space="0" w:color="000001"/>
+              <w:left w:val="single" w:sz="2" w:space="0" w:color="000001"/>
+              <w:bottom w:val="single" w:sz="2" w:space="0" w:color="000001"/>
+              <w:insideH w:val="single" w:sz="2" w:space="0" w:color="000001"/>
+            </w:tcBorders>
+            <w:shd w:fill="auto" w:val="clear"/>
+            <w:tcMar>
+              <w:left w:w="51" w:type="dxa"/>
             </w:tcMar>
           </w:tcPr>
           <w:p>
@@ -1283,13 +1307,14 @@
           <w:tcPr>
             <w:tcW w:w="3735" w:type="dxa"/>
             <w:tcBorders>
-              <w:left w:val="single" w:sz="2" w:space="0" w:color="000000"/>
-              <w:bottom w:val="single" w:sz="2" w:space="0" w:color="000000"/>
-              <w:insideH w:val="single" w:sz="2" w:space="0" w:color="000000"/>
-            </w:tcBorders>
-            <w:shd w:fill="auto" w:val="clear"/>
-            <w:tcMar>
-              <w:left w:w="54" w:type="dxa"/>
+              <w:top w:val="single" w:sz="2" w:space="0" w:color="000001"/>
+              <w:left w:val="single" w:sz="2" w:space="0" w:color="000001"/>
+              <w:bottom w:val="single" w:sz="2" w:space="0" w:color="000001"/>
+              <w:insideH w:val="single" w:sz="2" w:space="0" w:color="000001"/>
+            </w:tcBorders>
+            <w:shd w:fill="auto" w:val="clear"/>
+            <w:tcMar>
+              <w:left w:w="51" w:type="dxa"/>
             </w:tcMar>
           </w:tcPr>
           <w:p>
@@ -1343,17 +1368,18 @@
         </w:tc>
         <w:tc>
           <w:tcPr>
-            <w:tcW w:w="1080" w:type="dxa"/>
-            <w:tcBorders>
-              <w:left w:val="single" w:sz="2" w:space="0" w:color="000000"/>
-              <w:bottom w:val="single" w:sz="2" w:space="0" w:color="000000"/>
-              <w:right w:val="single" w:sz="2" w:space="0" w:color="000000"/>
-              <w:insideH w:val="single" w:sz="2" w:space="0" w:color="000000"/>
-              <w:insideV w:val="single" w:sz="2" w:space="0" w:color="000000"/>
-            </w:tcBorders>
-            <w:shd w:fill="auto" w:val="clear"/>
-            <w:tcMar>
-              <w:left w:w="54" w:type="dxa"/>
+            <w:tcW w:w="1081" w:type="dxa"/>
+            <w:tcBorders>
+              <w:top w:val="single" w:sz="2" w:space="0" w:color="000001"/>
+              <w:left w:val="single" w:sz="2" w:space="0" w:color="000001"/>
+              <w:bottom w:val="single" w:sz="2" w:space="0" w:color="000001"/>
+              <w:right w:val="single" w:sz="2" w:space="0" w:color="000001"/>
+              <w:insideH w:val="single" w:sz="2" w:space="0" w:color="000001"/>
+              <w:insideV w:val="single" w:sz="2" w:space="0" w:color="000001"/>
+            </w:tcBorders>
+            <w:shd w:fill="auto" w:val="clear"/>
+            <w:tcMar>
+              <w:left w:w="51" w:type="dxa"/>
             </w:tcMar>
           </w:tcPr>
           <w:p>
@@ -1372,15 +1398,16 @@
         <w:trPr/>
         <w:tc>
           <w:tcPr>
-            <w:tcW w:w="570" w:type="dxa"/>
-            <w:tcBorders>
-              <w:left w:val="single" w:sz="2" w:space="0" w:color="000000"/>
-              <w:bottom w:val="single" w:sz="2" w:space="0" w:color="000000"/>
-              <w:insideH w:val="single" w:sz="2" w:space="0" w:color="000000"/>
-            </w:tcBorders>
-            <w:shd w:fill="auto" w:val="clear"/>
-            <w:tcMar>
-              <w:left w:w="54" w:type="dxa"/>
+            <w:tcW w:w="569" w:type="dxa"/>
+            <w:tcBorders>
+              <w:top w:val="single" w:sz="2" w:space="0" w:color="000001"/>
+              <w:left w:val="single" w:sz="2" w:space="0" w:color="000001"/>
+              <w:bottom w:val="single" w:sz="2" w:space="0" w:color="000001"/>
+              <w:insideH w:val="single" w:sz="2" w:space="0" w:color="000001"/>
+            </w:tcBorders>
+            <w:shd w:fill="auto" w:val="clear"/>
+            <w:tcMar>
+              <w:left w:w="51" w:type="dxa"/>
             </w:tcMar>
           </w:tcPr>
           <w:p>
@@ -1398,13 +1425,14 @@
           <w:tcPr>
             <w:tcW w:w="1080" w:type="dxa"/>
             <w:tcBorders>
-              <w:left w:val="single" w:sz="2" w:space="0" w:color="000000"/>
-              <w:bottom w:val="single" w:sz="2" w:space="0" w:color="000000"/>
-              <w:insideH w:val="single" w:sz="2" w:space="0" w:color="000000"/>
-            </w:tcBorders>
-            <w:shd w:fill="auto" w:val="clear"/>
-            <w:tcMar>
-              <w:left w:w="54" w:type="dxa"/>
+              <w:top w:val="single" w:sz="2" w:space="0" w:color="000001"/>
+              <w:left w:val="single" w:sz="2" w:space="0" w:color="000001"/>
+              <w:bottom w:val="single" w:sz="2" w:space="0" w:color="000001"/>
+              <w:insideH w:val="single" w:sz="2" w:space="0" w:color="000001"/>
+            </w:tcBorders>
+            <w:shd w:fill="auto" w:val="clear"/>
+            <w:tcMar>
+              <w:left w:w="51" w:type="dxa"/>
             </w:tcMar>
           </w:tcPr>
           <w:p>
@@ -1420,15 +1448,16 @@
         </w:tc>
         <w:tc>
           <w:tcPr>
-            <w:tcW w:w="2586" w:type="dxa"/>
-            <w:tcBorders>
-              <w:left w:val="single" w:sz="2" w:space="0" w:color="000000"/>
-              <w:bottom w:val="single" w:sz="2" w:space="0" w:color="000000"/>
-              <w:insideH w:val="single" w:sz="2" w:space="0" w:color="000000"/>
-            </w:tcBorders>
-            <w:shd w:fill="auto" w:val="clear"/>
-            <w:tcMar>
-              <w:left w:w="54" w:type="dxa"/>
+            <w:tcW w:w="2585" w:type="dxa"/>
+            <w:tcBorders>
+              <w:top w:val="single" w:sz="2" w:space="0" w:color="000001"/>
+              <w:left w:val="single" w:sz="2" w:space="0" w:color="000001"/>
+              <w:bottom w:val="single" w:sz="2" w:space="0" w:color="000001"/>
+              <w:insideH w:val="single" w:sz="2" w:space="0" w:color="000001"/>
+            </w:tcBorders>
+            <w:shd w:fill="auto" w:val="clear"/>
+            <w:tcMar>
+              <w:left w:w="51" w:type="dxa"/>
             </w:tcMar>
           </w:tcPr>
           <w:p>
@@ -1440,6 +1469,8 @@
               <w:rPr>
                 <w:rFonts w:ascii="OpenSans;Helvetica;Arial;sans-serif" w:hAnsi="OpenSans;Helvetica;Arial;sans-serif"/>
                 <w:b w:val="false"/>
+                <w:b w:val="false"/>
+                <w:i w:val="false"/>
                 <w:i w:val="false"/>
                 <w:caps w:val="false"/>
                 <w:smallCaps w:val="false"/>
@@ -1467,13 +1498,14 @@
           <w:tcPr>
             <w:tcW w:w="2574" w:type="dxa"/>
             <w:tcBorders>
-              <w:left w:val="single" w:sz="2" w:space="0" w:color="000000"/>
-              <w:bottom w:val="single" w:sz="2" w:space="0" w:color="000000"/>
-              <w:insideH w:val="single" w:sz="2" w:space="0" w:color="000000"/>
-            </w:tcBorders>
-            <w:shd w:fill="auto" w:val="clear"/>
-            <w:tcMar>
-              <w:left w:w="54" w:type="dxa"/>
+              <w:top w:val="single" w:sz="2" w:space="0" w:color="000001"/>
+              <w:left w:val="single" w:sz="2" w:space="0" w:color="000001"/>
+              <w:bottom w:val="single" w:sz="2" w:space="0" w:color="000001"/>
+              <w:insideH w:val="single" w:sz="2" w:space="0" w:color="000001"/>
+            </w:tcBorders>
+            <w:shd w:fill="auto" w:val="clear"/>
+            <w:tcMar>
+              <w:left w:w="51" w:type="dxa"/>
             </w:tcMar>
           </w:tcPr>
           <w:p>
@@ -1490,13 +1522,14 @@
           <w:tcPr>
             <w:tcW w:w="3735" w:type="dxa"/>
             <w:tcBorders>
-              <w:left w:val="single" w:sz="2" w:space="0" w:color="000000"/>
-              <w:bottom w:val="single" w:sz="2" w:space="0" w:color="000000"/>
-              <w:insideH w:val="single" w:sz="2" w:space="0" w:color="000000"/>
-            </w:tcBorders>
-            <w:shd w:fill="auto" w:val="clear"/>
-            <w:tcMar>
-              <w:left w:w="54" w:type="dxa"/>
+              <w:top w:val="single" w:sz="2" w:space="0" w:color="000001"/>
+              <w:left w:val="single" w:sz="2" w:space="0" w:color="000001"/>
+              <w:bottom w:val="single" w:sz="2" w:space="0" w:color="000001"/>
+              <w:insideH w:val="single" w:sz="2" w:space="0" w:color="000001"/>
+            </w:tcBorders>
+            <w:shd w:fill="auto" w:val="clear"/>
+            <w:tcMar>
+              <w:left w:w="51" w:type="dxa"/>
             </w:tcMar>
           </w:tcPr>
           <w:p>
@@ -1550,17 +1583,18 @@
         </w:tc>
         <w:tc>
           <w:tcPr>
-            <w:tcW w:w="1080" w:type="dxa"/>
-            <w:tcBorders>
-              <w:left w:val="single" w:sz="2" w:space="0" w:color="000000"/>
-              <w:bottom w:val="single" w:sz="2" w:space="0" w:color="000000"/>
-              <w:right w:val="single" w:sz="2" w:space="0" w:color="000000"/>
-              <w:insideH w:val="single" w:sz="2" w:space="0" w:color="000000"/>
-              <w:insideV w:val="single" w:sz="2" w:space="0" w:color="000000"/>
-            </w:tcBorders>
-            <w:shd w:fill="auto" w:val="clear"/>
-            <w:tcMar>
-              <w:left w:w="54" w:type="dxa"/>
+            <w:tcW w:w="1081" w:type="dxa"/>
+            <w:tcBorders>
+              <w:top w:val="single" w:sz="2" w:space="0" w:color="000001"/>
+              <w:left w:val="single" w:sz="2" w:space="0" w:color="000001"/>
+              <w:bottom w:val="single" w:sz="2" w:space="0" w:color="000001"/>
+              <w:right w:val="single" w:sz="2" w:space="0" w:color="000001"/>
+              <w:insideH w:val="single" w:sz="2" w:space="0" w:color="000001"/>
+              <w:insideV w:val="single" w:sz="2" w:space="0" w:color="000001"/>
+            </w:tcBorders>
+            <w:shd w:fill="auto" w:val="clear"/>
+            <w:tcMar>
+              <w:left w:w="51" w:type="dxa"/>
             </w:tcMar>
           </w:tcPr>
           <w:p>
@@ -1601,254 +1635,231 @@
         </w:rPr>
       </w:pPr>
       <w:r>
-        <w:rPr/>
-      </w:r>
-    </w:p>
-    <w:p>
-      <w:pPr>
-        <w:pStyle w:val="Normal"/>
-        <w:rPr>
-          <w:b/>
-          <w:b/>
-          <w:bCs/>
-          <w:i/>
-          <w:i/>
-          <w:iCs/>
-          <w:sz w:val="36"/>
-          <w:szCs w:val="36"/>
-          <w:u w:val="single"/>
-        </w:rPr>
-      </w:pPr>
-      <w:r>
-        <w:rPr/>
-      </w:r>
-    </w:p>
-    <w:p>
-      <w:pPr>
-        <w:pStyle w:val="Normal"/>
-        <w:rPr>
-          <w:b/>
-          <w:b/>
-          <w:bCs/>
-          <w:i/>
-          <w:i/>
-          <w:iCs/>
-          <w:sz w:val="36"/>
-          <w:szCs w:val="36"/>
-          <w:u w:val="single"/>
-        </w:rPr>
-      </w:pPr>
-      <w:r>
-        <w:rPr/>
-      </w:r>
-    </w:p>
-    <w:p>
-      <w:pPr>
-        <w:pStyle w:val="Normal"/>
-        <w:rPr>
-          <w:b/>
-          <w:b/>
-          <w:bCs/>
-          <w:i/>
-          <w:i/>
-          <w:iCs/>
-          <w:sz w:val="36"/>
-          <w:szCs w:val="36"/>
-          <w:u w:val="single"/>
-        </w:rPr>
-      </w:pPr>
-      <w:r>
-        <w:rPr/>
-      </w:r>
-    </w:p>
-    <w:p>
-      <w:pPr>
-        <w:pStyle w:val="Normal"/>
-        <w:rPr>
-          <w:b/>
-          <w:b/>
-          <w:bCs/>
-          <w:i/>
-          <w:i/>
-          <w:iCs/>
-          <w:sz w:val="36"/>
-          <w:szCs w:val="36"/>
-          <w:u w:val="single"/>
-        </w:rPr>
-      </w:pPr>
-      <w:r>
-        <w:rPr/>
-      </w:r>
-    </w:p>
-    <w:p>
-      <w:pPr>
-        <w:pStyle w:val="Normal"/>
-        <w:rPr>
-          <w:b/>
-          <w:b/>
-          <w:bCs/>
-          <w:i/>
-          <w:i/>
-          <w:iCs/>
-          <w:sz w:val="36"/>
-          <w:szCs w:val="36"/>
-          <w:u w:val="single"/>
-        </w:rPr>
-      </w:pPr>
-      <w:r>
-        <w:rPr/>
-      </w:r>
-    </w:p>
-    <w:p>
-      <w:pPr>
-        <w:pStyle w:val="Normal"/>
-        <w:rPr>
-          <w:b/>
-          <w:b/>
-          <w:bCs/>
-          <w:i/>
-          <w:i/>
-          <w:iCs/>
-          <w:sz w:val="36"/>
-          <w:szCs w:val="36"/>
-          <w:u w:val="single"/>
-        </w:rPr>
-      </w:pPr>
-      <w:r>
-        <w:rPr/>
-      </w:r>
-    </w:p>
-    <w:p>
-      <w:pPr>
-        <w:pStyle w:val="Normal"/>
-        <w:rPr>
-          <w:b/>
-          <w:b/>
-          <w:bCs/>
-          <w:i/>
-          <w:i/>
-          <w:iCs/>
-          <w:sz w:val="36"/>
-          <w:szCs w:val="36"/>
-          <w:u w:val="single"/>
-        </w:rPr>
-      </w:pPr>
-      <w:r>
-        <w:rPr/>
-      </w:r>
-    </w:p>
-    <w:p>
-      <w:pPr>
-        <w:pStyle w:val="Normal"/>
-        <w:rPr>
-          <w:b/>
-          <w:b/>
-          <w:bCs/>
-          <w:i/>
-          <w:i/>
-          <w:iCs/>
-          <w:sz w:val="36"/>
-          <w:szCs w:val="36"/>
-          <w:u w:val="single"/>
-        </w:rPr>
-      </w:pPr>
-      <w:r>
-        <w:rPr/>
-      </w:r>
-    </w:p>
-    <w:p>
-      <w:pPr>
-        <w:pStyle w:val="Normal"/>
-        <w:rPr>
-          <w:b/>
-          <w:b/>
-          <w:bCs/>
-          <w:i/>
-          <w:i/>
-          <w:iCs/>
-          <w:sz w:val="36"/>
-          <w:szCs w:val="36"/>
-          <w:u w:val="single"/>
-        </w:rPr>
-      </w:pPr>
-      <w:r>
-        <w:rPr/>
-      </w:r>
-    </w:p>
-    <w:p>
-      <w:pPr>
-        <w:pStyle w:val="Normal"/>
-        <w:rPr>
-          <w:b/>
-          <w:b/>
-          <w:bCs/>
-          <w:i/>
-          <w:i/>
-          <w:iCs/>
-          <w:sz w:val="36"/>
-          <w:szCs w:val="36"/>
-          <w:u w:val="single"/>
-        </w:rPr>
-      </w:pPr>
-      <w:r>
-        <w:rPr/>
-      </w:r>
-    </w:p>
-    <w:p>
-      <w:pPr>
-        <w:pStyle w:val="Normal"/>
-        <w:rPr>
-          <w:b/>
-          <w:b/>
-          <w:bCs/>
-          <w:i/>
-          <w:i/>
-          <w:iCs/>
-          <w:sz w:val="36"/>
-          <w:szCs w:val="36"/>
-          <w:u w:val="single"/>
-        </w:rPr>
-      </w:pPr>
-      <w:r>
-        <w:rPr/>
-      </w:r>
-    </w:p>
-    <w:p>
-      <w:pPr>
-        <w:pStyle w:val="Normal"/>
-        <w:rPr>
-          <w:b/>
-          <w:b/>
-          <w:bCs/>
-          <w:i/>
-          <w:i/>
-          <w:iCs/>
-          <w:sz w:val="36"/>
-          <w:szCs w:val="36"/>
-          <w:u w:val="single"/>
-        </w:rPr>
-      </w:pPr>
-      <w:r>
-        <w:rPr/>
-      </w:r>
-    </w:p>
-    <w:p>
-      <w:pPr>
-        <w:pStyle w:val="Normal"/>
-        <w:rPr>
-          <w:b/>
-          <w:b/>
-          <w:bCs/>
-          <w:i/>
-          <w:i/>
-          <w:iCs/>
-          <w:sz w:val="36"/>
-          <w:szCs w:val="36"/>
-          <w:u w:val="single"/>
-        </w:rPr>
-      </w:pPr>
-      <w:r>
-        <w:rPr/>
+        <w:rPr>
+          <w:b/>
+          <w:bCs/>
+          <w:i/>
+          <w:iCs/>
+          <w:sz w:val="36"/>
+          <w:szCs w:val="36"/>
+          <w:u w:val="single"/>
+        </w:rPr>
+      </w:r>
+    </w:p>
+    <w:p>
+      <w:pPr>
+        <w:pStyle w:val="Normal"/>
+        <w:rPr>
+          <w:b/>
+          <w:b/>
+          <w:bCs/>
+          <w:i/>
+          <w:i/>
+          <w:iCs/>
+          <w:sz w:val="36"/>
+          <w:szCs w:val="36"/>
+          <w:u w:val="single"/>
+        </w:rPr>
+      </w:pPr>
+      <w:r>
+        <w:rPr>
+          <w:b/>
+          <w:bCs/>
+          <w:i/>
+          <w:iCs/>
+          <w:sz w:val="36"/>
+          <w:szCs w:val="36"/>
+          <w:u w:val="single"/>
+        </w:rPr>
+      </w:r>
+    </w:p>
+    <w:p>
+      <w:pPr>
+        <w:pStyle w:val="Normal"/>
+        <w:rPr>
+          <w:b/>
+          <w:b/>
+          <w:bCs/>
+          <w:i/>
+          <w:i/>
+          <w:iCs/>
+          <w:sz w:val="36"/>
+          <w:szCs w:val="36"/>
+          <w:u w:val="single"/>
+        </w:rPr>
+      </w:pPr>
+      <w:r>
+        <w:rPr>
+          <w:b/>
+          <w:bCs/>
+          <w:i/>
+          <w:iCs/>
+          <w:sz w:val="36"/>
+          <w:szCs w:val="36"/>
+          <w:u w:val="single"/>
+        </w:rPr>
+      </w:r>
+    </w:p>
+    <w:p>
+      <w:pPr>
+        <w:pStyle w:val="Normal"/>
+        <w:rPr>
+          <w:b/>
+          <w:b/>
+          <w:bCs/>
+          <w:i/>
+          <w:i/>
+          <w:iCs/>
+          <w:sz w:val="36"/>
+          <w:szCs w:val="36"/>
+          <w:u w:val="single"/>
+        </w:rPr>
+      </w:pPr>
+      <w:r>
+        <w:rPr>
+          <w:b/>
+          <w:bCs/>
+          <w:i/>
+          <w:iCs/>
+          <w:sz w:val="36"/>
+          <w:szCs w:val="36"/>
+          <w:u w:val="single"/>
+        </w:rPr>
+      </w:r>
+    </w:p>
+    <w:p>
+      <w:pPr>
+        <w:pStyle w:val="Normal"/>
+        <w:rPr>
+          <w:b/>
+          <w:b/>
+          <w:bCs/>
+          <w:i/>
+          <w:i/>
+          <w:iCs/>
+          <w:sz w:val="36"/>
+          <w:szCs w:val="36"/>
+          <w:u w:val="single"/>
+        </w:rPr>
+      </w:pPr>
+      <w:r>
+        <w:rPr>
+          <w:b/>
+          <w:bCs/>
+          <w:i/>
+          <w:iCs/>
+          <w:sz w:val="36"/>
+          <w:szCs w:val="36"/>
+          <w:u w:val="single"/>
+        </w:rPr>
+      </w:r>
+    </w:p>
+    <w:p>
+      <w:pPr>
+        <w:pStyle w:val="Normal"/>
+        <w:rPr>
+          <w:b/>
+          <w:b/>
+          <w:bCs/>
+          <w:i/>
+          <w:i/>
+          <w:iCs/>
+          <w:sz w:val="36"/>
+          <w:szCs w:val="36"/>
+          <w:u w:val="single"/>
+        </w:rPr>
+      </w:pPr>
+      <w:r>
+        <w:rPr>
+          <w:b/>
+          <w:bCs/>
+          <w:i/>
+          <w:iCs/>
+          <w:sz w:val="36"/>
+          <w:szCs w:val="36"/>
+          <w:u w:val="single"/>
+        </w:rPr>
+      </w:r>
+    </w:p>
+    <w:p>
+      <w:pPr>
+        <w:pStyle w:val="Normal"/>
+        <w:rPr>
+          <w:b/>
+          <w:b/>
+          <w:bCs/>
+          <w:i/>
+          <w:i/>
+          <w:iCs/>
+          <w:sz w:val="36"/>
+          <w:szCs w:val="36"/>
+          <w:u w:val="single"/>
+        </w:rPr>
+      </w:pPr>
+      <w:r>
+        <w:rPr>
+          <w:b/>
+          <w:bCs/>
+          <w:i/>
+          <w:iCs/>
+          <w:sz w:val="36"/>
+          <w:szCs w:val="36"/>
+          <w:u w:val="single"/>
+        </w:rPr>
+      </w:r>
+    </w:p>
+    <w:p>
+      <w:pPr>
+        <w:pStyle w:val="Normal"/>
+        <w:rPr>
+          <w:b/>
+          <w:b/>
+          <w:bCs/>
+          <w:i/>
+          <w:i/>
+          <w:iCs/>
+          <w:sz w:val="36"/>
+          <w:szCs w:val="36"/>
+          <w:u w:val="single"/>
+        </w:rPr>
+      </w:pPr>
+      <w:r>
+        <w:rPr>
+          <w:b/>
+          <w:bCs/>
+          <w:i/>
+          <w:iCs/>
+          <w:sz w:val="36"/>
+          <w:szCs w:val="36"/>
+          <w:u w:val="single"/>
+        </w:rPr>
+      </w:r>
+    </w:p>
+    <w:p>
+      <w:pPr>
+        <w:pStyle w:val="Normal"/>
+        <w:rPr>
+          <w:b/>
+          <w:b/>
+          <w:bCs/>
+          <w:i/>
+          <w:i/>
+          <w:iCs/>
+          <w:sz w:val="36"/>
+          <w:szCs w:val="36"/>
+          <w:u w:val="single"/>
+        </w:rPr>
+      </w:pPr>
+      <w:r>
+        <w:rPr>
+          <w:b/>
+          <w:bCs/>
+          <w:i/>
+          <w:iCs/>
+          <w:sz w:val="36"/>
+          <w:szCs w:val="36"/>
+          <w:u w:val="single"/>
+        </w:rPr>
       </w:r>
     </w:p>
     <w:p>
@@ -1885,34 +1896,61 @@
         </w:rPr>
       </w:pPr>
       <w:r>
-        <w:rPr/>
-      </w:r>
-    </w:p>
-    <w:p>
-      <w:pPr>
-        <w:pStyle w:val="Normal"/>
-        <w:rPr>
-          <w:b/>
-          <w:b/>
-          <w:bCs/>
-          <w:i/>
-          <w:i/>
-          <w:iCs/>
-          <w:sz w:val="36"/>
-          <w:szCs w:val="36"/>
-          <w:u w:val="single"/>
-        </w:rPr>
-      </w:pPr>
-      <w:r>
-        <w:rPr>
-          <w:b/>
-          <w:bCs/>
-          <w:i/>
-          <w:iCs/>
-          <w:sz w:val="36"/>
-          <w:szCs w:val="36"/>
-          <w:u w:val="single"/>
-        </w:rPr>
+        <w:rPr>
+          <w:b/>
+          <w:bCs/>
+          <w:i/>
+          <w:iCs/>
+          <w:sz w:val="36"/>
+          <w:szCs w:val="36"/>
+          <w:u w:val="single"/>
+        </w:rPr>
+      </w:r>
+    </w:p>
+    <w:p>
+      <w:pPr>
+        <w:pStyle w:val="Normal"/>
+        <w:rPr>
+          <w:b/>
+          <w:b/>
+          <w:bCs/>
+          <w:i/>
+          <w:i/>
+          <w:iCs/>
+          <w:sz w:val="36"/>
+          <w:szCs w:val="36"/>
+          <w:u w:val="single"/>
+        </w:rPr>
+      </w:pPr>
+      <w:r>
+        <w:rPr>
+          <w:b/>
+          <w:bCs/>
+          <w:i/>
+          <w:iCs/>
+          <w:sz w:val="36"/>
+          <w:szCs w:val="36"/>
+          <w:u w:val="single"/>
+        </w:rPr>
+        <w:t>1. addCash</w:t>
+      </w:r>
+    </w:p>
+    <w:p>
+      <w:pPr>
+        <w:pStyle w:val="Normal"/>
+        <w:rPr/>
+      </w:pPr>
+      <w:r>
+        <w:rPr/>
+      </w:r>
+    </w:p>
+    <w:p>
+      <w:pPr>
+        <w:pStyle w:val="Normal"/>
+        <w:rPr/>
+      </w:pPr>
+      <w:r>
+        <w:rPr/>
         <w:drawing>
           <wp:anchor behindDoc="0" distT="0" distB="0" distL="0" distR="0" simplePos="0" locked="0" layoutInCell="1" allowOverlap="1" relativeHeight="2">
             <wp:simplePos x="0" y="0"/>
@@ -1922,7 +1960,7 @@
             <wp:positionV relativeFrom="paragraph">
               <wp:posOffset>635</wp:posOffset>
             </wp:positionV>
-            <wp:extent cx="6423025" cy="3875405"/>
+            <wp:extent cx="6120130" cy="3440430"/>
             <wp:effectExtent l="0" t="0" r="0" b="0"/>
             <wp:wrapSquare wrapText="largest"/>
             <wp:docPr id="1" name="Image1" descr=""/>
@@ -1947,7 +1985,7 @@
                   <pic:spPr bwMode="auto">
                     <a:xfrm>
                       <a:off x="0" y="0"/>
-                      <a:ext cx="6423025" cy="3875405"/>
+                      <a:ext cx="6120130" cy="3440430"/>
                     </a:xfrm>
                     <a:prstGeom prst="rect">
                       <a:avLst/>
@@ -1960,6 +1998,363 @@
         </w:drawing>
       </w:r>
     </w:p>
+    <w:p>
+      <w:pPr>
+        <w:pStyle w:val="Normal"/>
+        <w:rPr/>
+      </w:pPr>
+      <w:r>
+        <w:rPr/>
+      </w:r>
+    </w:p>
+    <w:p>
+      <w:pPr>
+        <w:pStyle w:val="Normal"/>
+        <w:rPr/>
+      </w:pPr>
+      <w:r>
+        <w:rPr>
+          <w:b/>
+          <w:bCs/>
+          <w:i/>
+          <w:iCs/>
+          <w:sz w:val="36"/>
+          <w:szCs w:val="36"/>
+          <w:u w:val="single"/>
+        </w:rPr>
+        <w:t>2.withdrawCash</w:t>
+      </w:r>
+    </w:p>
+    <w:p>
+      <w:pPr>
+        <w:pStyle w:val="Normal"/>
+        <w:rPr/>
+      </w:pPr>
+      <w:r>
+        <w:rPr/>
+      </w:r>
+    </w:p>
+    <w:p>
+      <w:pPr>
+        <w:pStyle w:val="Normal"/>
+        <w:rPr/>
+      </w:pPr>
+      <w:r>
+        <w:rPr/>
+      </w:r>
+    </w:p>
+    <w:p>
+      <w:pPr>
+        <w:pStyle w:val="Normal"/>
+        <w:rPr/>
+      </w:pPr>
+      <w:r>
+        <w:rPr/>
+        <w:drawing>
+          <wp:anchor behindDoc="0" distT="0" distB="0" distL="0" distR="0" simplePos="0" locked="0" layoutInCell="1" allowOverlap="1" relativeHeight="3">
+            <wp:simplePos x="0" y="0"/>
+            <wp:positionH relativeFrom="column">
+              <wp:align>center</wp:align>
+            </wp:positionH>
+            <wp:positionV relativeFrom="paragraph">
+              <wp:posOffset>635</wp:posOffset>
+            </wp:positionV>
+            <wp:extent cx="6120130" cy="3440430"/>
+            <wp:effectExtent l="0" t="0" r="0" b="0"/>
+            <wp:wrapSquare wrapText="largest"/>
+            <wp:docPr id="2" name="Image2" descr=""/>
+            <wp:cNvGraphicFramePr>
+              <a:graphicFrameLocks xmlns:a="http://schemas.openxmlformats.org/drawingml/2006/main" noChangeAspect="1"/>
+            </wp:cNvGraphicFramePr>
+            <a:graphic xmlns:a="http://schemas.openxmlformats.org/drawingml/2006/main">
+              <a:graphicData uri="http://schemas.openxmlformats.org/drawingml/2006/picture">
+                <pic:pic xmlns:pic="http://schemas.openxmlformats.org/drawingml/2006/picture">
+                  <pic:nvPicPr>
+                    <pic:cNvPr id="2" name="Image2" descr=""/>
+                    <pic:cNvPicPr>
+                      <a:picLocks noChangeAspect="1" noChangeArrowheads="1"/>
+                    </pic:cNvPicPr>
+                  </pic:nvPicPr>
+                  <pic:blipFill>
+                    <a:blip r:embed="rId3"/>
+                    <a:stretch>
+                      <a:fillRect/>
+                    </a:stretch>
+                  </pic:blipFill>
+                  <pic:spPr bwMode="auto">
+                    <a:xfrm>
+                      <a:off x="0" y="0"/>
+                      <a:ext cx="6120130" cy="3440430"/>
+                    </a:xfrm>
+                    <a:prstGeom prst="rect">
+                      <a:avLst/>
+                    </a:prstGeom>
+                  </pic:spPr>
+                </pic:pic>
+              </a:graphicData>
+            </a:graphic>
+          </wp:anchor>
+        </w:drawing>
+      </w:r>
+    </w:p>
+    <w:p>
+      <w:pPr>
+        <w:pStyle w:val="Normal"/>
+        <w:rPr/>
+      </w:pPr>
+      <w:r>
+        <w:rPr/>
+      </w:r>
+    </w:p>
+    <w:p>
+      <w:pPr>
+        <w:pStyle w:val="Normal"/>
+        <w:rPr/>
+      </w:pPr>
+      <w:r>
+        <w:rPr/>
+      </w:r>
+    </w:p>
+    <w:p>
+      <w:pPr>
+        <w:pStyle w:val="Normal"/>
+        <w:rPr/>
+      </w:pPr>
+      <w:r>
+        <w:rPr>
+          <w:b/>
+          <w:bCs/>
+          <w:i/>
+          <w:iCs/>
+          <w:sz w:val="36"/>
+          <w:szCs w:val="36"/>
+          <w:u w:val="single"/>
+        </w:rPr>
+        <w:t>3.cashAvailable</w:t>
+      </w:r>
+    </w:p>
+    <w:p>
+      <w:pPr>
+        <w:pStyle w:val="Normal"/>
+        <w:rPr>
+          <w:b/>
+          <w:b/>
+          <w:bCs/>
+          <w:i/>
+          <w:i/>
+          <w:iCs/>
+          <w:sz w:val="36"/>
+          <w:szCs w:val="36"/>
+          <w:u w:val="single"/>
+        </w:rPr>
+      </w:pPr>
+      <w:r>
+        <w:rPr/>
+      </w:r>
+    </w:p>
+    <w:p>
+      <w:pPr>
+        <w:pStyle w:val="Normal"/>
+        <w:rPr>
+          <w:b/>
+          <w:b/>
+          <w:bCs/>
+          <w:i/>
+          <w:i/>
+          <w:iCs/>
+          <w:sz w:val="36"/>
+          <w:szCs w:val="36"/>
+          <w:u w:val="single"/>
+        </w:rPr>
+      </w:pPr>
+      <w:r>
+        <w:rPr/>
+        <w:drawing>
+          <wp:anchor behindDoc="0" distT="0" distB="0" distL="0" distR="0" simplePos="0" locked="0" layoutInCell="1" allowOverlap="1" relativeHeight="4">
+            <wp:simplePos x="0" y="0"/>
+            <wp:positionH relativeFrom="column">
+              <wp:align>center</wp:align>
+            </wp:positionH>
+            <wp:positionV relativeFrom="paragraph">
+              <wp:posOffset>635</wp:posOffset>
+            </wp:positionV>
+            <wp:extent cx="6120130" cy="3440430"/>
+            <wp:effectExtent l="0" t="0" r="0" b="0"/>
+            <wp:wrapSquare wrapText="largest"/>
+            <wp:docPr id="3" name="Image3" descr=""/>
+            <wp:cNvGraphicFramePr>
+              <a:graphicFrameLocks xmlns:a="http://schemas.openxmlformats.org/drawingml/2006/main" noChangeAspect="1"/>
+            </wp:cNvGraphicFramePr>
+            <a:graphic xmlns:a="http://schemas.openxmlformats.org/drawingml/2006/main">
+              <a:graphicData uri="http://schemas.openxmlformats.org/drawingml/2006/picture">
+                <pic:pic xmlns:pic="http://schemas.openxmlformats.org/drawingml/2006/picture">
+                  <pic:nvPicPr>
+                    <pic:cNvPr id="3" name="Image3" descr=""/>
+                    <pic:cNvPicPr>
+                      <a:picLocks noChangeAspect="1" noChangeArrowheads="1"/>
+                    </pic:cNvPicPr>
+                  </pic:nvPicPr>
+                  <pic:blipFill>
+                    <a:blip r:embed="rId4"/>
+                    <a:stretch>
+                      <a:fillRect/>
+                    </a:stretch>
+                  </pic:blipFill>
+                  <pic:spPr bwMode="auto">
+                    <a:xfrm>
+                      <a:off x="0" y="0"/>
+                      <a:ext cx="6120130" cy="3440430"/>
+                    </a:xfrm>
+                    <a:prstGeom prst="rect">
+                      <a:avLst/>
+                    </a:prstGeom>
+                  </pic:spPr>
+                </pic:pic>
+              </a:graphicData>
+            </a:graphic>
+          </wp:anchor>
+        </w:drawing>
+      </w:r>
+    </w:p>
+    <w:p>
+      <w:pPr>
+        <w:pStyle w:val="Normal"/>
+        <w:rPr>
+          <w:b/>
+          <w:b/>
+          <w:bCs/>
+          <w:i/>
+          <w:i/>
+          <w:iCs/>
+          <w:sz w:val="36"/>
+          <w:szCs w:val="36"/>
+          <w:u w:val="single"/>
+        </w:rPr>
+      </w:pPr>
+      <w:r>
+        <w:rPr/>
+      </w:r>
+    </w:p>
+    <w:p>
+      <w:pPr>
+        <w:pStyle w:val="Normal"/>
+        <w:rPr>
+          <w:b/>
+          <w:b/>
+          <w:bCs/>
+          <w:i/>
+          <w:i/>
+          <w:iCs/>
+          <w:sz w:val="36"/>
+          <w:szCs w:val="36"/>
+          <w:u w:val="single"/>
+        </w:rPr>
+      </w:pPr>
+      <w:r>
+        <w:rPr/>
+      </w:r>
+    </w:p>
+    <w:p>
+      <w:pPr>
+        <w:pStyle w:val="Normal"/>
+        <w:rPr/>
+      </w:pPr>
+      <w:r>
+        <w:rPr>
+          <w:b/>
+          <w:bCs/>
+          <w:i/>
+          <w:iCs/>
+          <w:sz w:val="36"/>
+          <w:szCs w:val="36"/>
+          <w:u w:val="single"/>
+        </w:rPr>
+        <w:t>4.withdrawAmount</w:t>
+      </w:r>
+    </w:p>
+    <w:p>
+      <w:pPr>
+        <w:pStyle w:val="Normal"/>
+        <w:rPr>
+          <w:b/>
+          <w:b/>
+          <w:bCs/>
+          <w:i/>
+          <w:i/>
+          <w:iCs/>
+          <w:sz w:val="36"/>
+          <w:szCs w:val="36"/>
+          <w:u w:val="single"/>
+        </w:rPr>
+      </w:pPr>
+      <w:r>
+        <w:rPr/>
+      </w:r>
+    </w:p>
+    <w:p>
+      <w:pPr>
+        <w:pStyle w:val="Normal"/>
+        <w:rPr>
+          <w:b/>
+          <w:b/>
+          <w:bCs/>
+          <w:i/>
+          <w:i/>
+          <w:iCs/>
+          <w:sz w:val="36"/>
+          <w:szCs w:val="36"/>
+          <w:u w:val="single"/>
+        </w:rPr>
+      </w:pPr>
+      <w:r>
+        <w:rPr/>
+        <w:drawing>
+          <wp:anchor behindDoc="0" distT="0" distB="0" distL="0" distR="0" simplePos="0" locked="0" layoutInCell="1" allowOverlap="1" relativeHeight="5">
+            <wp:simplePos x="0" y="0"/>
+            <wp:positionH relativeFrom="column">
+              <wp:align>center</wp:align>
+            </wp:positionH>
+            <wp:positionV relativeFrom="paragraph">
+              <wp:posOffset>635</wp:posOffset>
+            </wp:positionV>
+            <wp:extent cx="6120130" cy="3440430"/>
+            <wp:effectExtent l="0" t="0" r="0" b="0"/>
+            <wp:wrapSquare wrapText="largest"/>
+            <wp:docPr id="4" name="Image4" descr=""/>
+            <wp:cNvGraphicFramePr>
+              <a:graphicFrameLocks xmlns:a="http://schemas.openxmlformats.org/drawingml/2006/main" noChangeAspect="1"/>
+            </wp:cNvGraphicFramePr>
+            <a:graphic xmlns:a="http://schemas.openxmlformats.org/drawingml/2006/main">
+              <a:graphicData uri="http://schemas.openxmlformats.org/drawingml/2006/picture">
+                <pic:pic xmlns:pic="http://schemas.openxmlformats.org/drawingml/2006/picture">
+                  <pic:nvPicPr>
+                    <pic:cNvPr id="4" name="Image4" descr=""/>
+                    <pic:cNvPicPr>
+                      <a:picLocks noChangeAspect="1" noChangeArrowheads="1"/>
+                    </pic:cNvPicPr>
+                  </pic:nvPicPr>
+                  <pic:blipFill>
+                    <a:blip r:embed="rId5"/>
+                    <a:stretch>
+                      <a:fillRect/>
+                    </a:stretch>
+                  </pic:blipFill>
+                  <pic:spPr bwMode="auto">
+                    <a:xfrm>
+                      <a:off x="0" y="0"/>
+                      <a:ext cx="6120130" cy="3440430"/>
+                    </a:xfrm>
+                    <a:prstGeom prst="rect">
+                      <a:avLst/>
+                    </a:prstGeom>
+                  </pic:spPr>
+                </pic:pic>
+              </a:graphicData>
+            </a:graphic>
+          </wp:anchor>
+        </w:drawing>
+      </w:r>
+    </w:p>
     <w:sectPr>
       <w:type w:val="nextPage"/>
       <w:pgSz w:w="11906" w:h="16838"/>
@@ -1967,6 +2362,7 @@
       <w:pgNumType w:fmt="decimal"/>
       <w:formProt w:val="false"/>
       <w:textDirection w:val="lrTb"/>
+      <w:docGrid w:type="default" w:linePitch="100" w:charSpace="0"/>
     </w:sectPr>
   </w:body>
 </w:document>
@@ -1979,15 +2375,12 @@
       <w:rPr>
         <w:rFonts w:ascii="Liberation Serif" w:hAnsi="Liberation Serif" w:eastAsia="Noto Sans CJK SC Regular" w:cs="Lohit Devanagari"/>
         <w:kern w:val="2"/>
-        <w:sz w:val="24"/>
         <w:szCs w:val="24"/>
         <w:lang w:val="en-IN" w:eastAsia="zh-CN" w:bidi="hi-IN"/>
       </w:rPr>
     </w:rPrDefault>
     <w:pPrDefault>
-      <w:pPr>
-        <w:widowControl/>
-      </w:pPr>
+      <w:pPr/>
     </w:pPrDefault>
   </w:docDefaults>
   <w:style w:type="paragraph" w:styleId="Normal">
@@ -1995,10 +2388,12 @@
     <w:qFormat/>
     <w:pPr>
       <w:widowControl/>
+      <w:bidi w:val="0"/>
+      <w:jc w:val="left"/>
     </w:pPr>
     <w:rPr>
       <w:rFonts w:ascii="Liberation Serif" w:hAnsi="Liberation Serif" w:eastAsia="Noto Sans CJK SC Regular" w:cs="Lohit Devanagari"/>
-      <w:color w:val="auto"/>
+      <w:color w:val="00000A"/>
       <w:kern w:val="2"/>
       <w:sz w:val="24"/>
       <w:szCs w:val="24"/>

</xml_diff>